<commit_message>
Commit changes to code to try and stop edits also creating new records. Update to UAT Test Scripts/UAT Use Case 2 - Modify-Update an Error.docx
</commit_message>
<xml_diff>
--- a/documents/UAT Test Scripts/UAT Use Case 2 - Modify-Update an Error.docx
+++ b/documents/UAT Test Scripts/UAT Use Case 2 - Modify-Update an Error.docx
@@ -359,8 +359,6 @@
               </w:rPr>
               <w:t>User submits form</w:t>
             </w:r>
-            <w:bookmarkStart w:id="0" w:name="_GoBack"/>
-            <w:bookmarkEnd w:id="0"/>
           </w:p>
         </w:tc>
       </w:tr>
@@ -1302,35 +1300,102 @@
           </w:p>
         </w:tc>
       </w:tr>
+      <w:tr>
+        <w:tblPrEx>
+          <w:tblBorders>
+            <w:top w:val="single" w:sz="6" w:space="0" w:color="auto"/>
+            <w:left w:val="single" w:sz="6" w:space="0" w:color="auto"/>
+            <w:bottom w:val="single" w:sz="6" w:space="0" w:color="auto"/>
+            <w:right w:val="single" w:sz="6" w:space="0" w:color="auto"/>
+            <w:insideH w:val="single" w:sz="6" w:space="0" w:color="auto"/>
+            <w:insideV w:val="single" w:sz="6" w:space="0" w:color="auto"/>
+          </w:tblBorders>
+        </w:tblPrEx>
+        <w:trPr>
+          <w:cantSplit/>
+          <w:trHeight w:val="80"/>
+        </w:trPr>
+        <w:tc>
+          <w:tcPr>
+            <w:tcW w:w="558" w:type="dxa"/>
+            <w:tcBorders>
+              <w:right w:val="single" w:sz="4" w:space="0" w:color="auto"/>
+            </w:tcBorders>
+          </w:tcPr>
+          <w:p>
+            <w:pPr>
+              <w:pStyle w:val="proc"/>
+              <w:rPr>
+                <w:sz w:val="24"/>
+              </w:rPr>
+            </w:pPr>
+          </w:p>
+        </w:tc>
+        <w:tc>
+          <w:tcPr>
+            <w:tcW w:w="5596" w:type="dxa"/>
+            <w:gridSpan w:val="2"/>
+            <w:tcBorders>
+              <w:left w:val="single" w:sz="4" w:space="0" w:color="auto"/>
+            </w:tcBorders>
+          </w:tcPr>
+          <w:p>
+            <w:pPr>
+              <w:pStyle w:val="proc"/>
+              <w:numPr>
+                <w:ilvl w:val="0"/>
+                <w:numId w:val="0"/>
+              </w:numPr>
+              <w:rPr>
+                <w:sz w:val="24"/>
+              </w:rPr>
+            </w:pPr>
+          </w:p>
+        </w:tc>
+        <w:tc>
+          <w:tcPr>
+            <w:tcW w:w="5596" w:type="dxa"/>
+          </w:tcPr>
+          <w:p>
+            <w:pPr>
+              <w:pStyle w:val="bp"/>
+              <w:rPr>
+                <w:sz w:val="24"/>
+              </w:rPr>
+            </w:pPr>
+            <w:r>
+              <w:rPr>
+                <w:sz w:val="24"/>
+              </w:rPr>
+              <w:t>Database updated to show new details for error</w:t>
+            </w:r>
+          </w:p>
+        </w:tc>
+        <w:tc>
+          <w:tcPr>
+            <w:tcW w:w="714" w:type="dxa"/>
+          </w:tcPr>
+          <w:p>
+            <w:pPr>
+              <w:pStyle w:val="RowHeadings"/>
+              <w:spacing w:before="80" w:after="80"/>
+              <w:jc w:val="center"/>
+            </w:pPr>
+          </w:p>
+        </w:tc>
+        <w:tc>
+          <w:tcPr>
+            <w:tcW w:w="714" w:type="dxa"/>
+          </w:tcPr>
+          <w:p>
+            <w:pPr>
+              <w:pStyle w:val="RowHeadings"/>
+              <w:spacing w:before="80" w:after="80"/>
+            </w:pPr>
+          </w:p>
+        </w:tc>
+      </w:tr>
     </w:tbl>
-    <w:p>
-      <w:pPr>
-        <w:pStyle w:val="bp"/>
-        <w:spacing w:before="0" w:after="0"/>
-      </w:pPr>
-    </w:p>
-    <w:p>
-      <w:pPr>
-        <w:pStyle w:val="bp"/>
-        <w:spacing w:before="0" w:after="0"/>
-      </w:pPr>
-    </w:p>
-    <w:p>
-      <w:pPr>
-        <w:pStyle w:val="bp"/>
-        <w:spacing w:before="0" w:after="0"/>
-        <w:sectPr>
-          <w:headerReference w:type="default" r:id="rId7"/>
-          <w:footerReference w:type="even" r:id="rId8"/>
-          <w:footerReference w:type="default" r:id="rId9"/>
-          <w:type w:val="continuous"/>
-          <w:pgSz w:w="15840" w:h="12240" w:orient="landscape" w:code="1"/>
-          <w:pgMar w:top="1440" w:right="1440" w:bottom="1440" w:left="1440" w:header="720" w:footer="720" w:gutter="0"/>
-          <w:cols w:space="720"/>
-          <w:formProt w:val="0"/>
-        </w:sectPr>
-      </w:pPr>
-    </w:p>
     <w:p>
       <w:pPr>
         <w:pStyle w:val="bp"/>
@@ -1564,8 +1629,10 @@
               <w:spacing w:before="0" w:after="0"/>
             </w:pPr>
             <w:r>
-              <w:t>Test 1 - Invalid Username:</w:t>
+              <w:t xml:space="preserve">Test </w:t>
             </w:r>
+            <w:bookmarkStart w:id="0" w:name="_GoBack"/>
+            <w:bookmarkEnd w:id="0"/>
           </w:p>
         </w:tc>
         <w:tc>
@@ -1673,7 +1740,7 @@
               <w:spacing w:before="0" w:after="0"/>
             </w:pPr>
             <w:r>
-              <w:t>Test 1 - Valid Password:</w:t>
+              <w:t xml:space="preserve">Test </w:t>
             </w:r>
           </w:p>
         </w:tc>
@@ -1782,7 +1849,7 @@
               <w:spacing w:before="0" w:after="0"/>
             </w:pPr>
             <w:r>
-              <w:t>Test 2 - Valid Username:</w:t>
+              <w:t xml:space="preserve">Test </w:t>
             </w:r>
           </w:p>
         </w:tc>
@@ -1891,7 +1958,7 @@
               <w:spacing w:before="0" w:after="0"/>
             </w:pPr>
             <w:r>
-              <w:t>Test 2 - Invalid Password:</w:t>
+              <w:t xml:space="preserve">Test </w:t>
             </w:r>
           </w:p>
         </w:tc>
@@ -2000,7 +2067,7 @@
               <w:spacing w:before="0" w:after="0"/>
             </w:pPr>
             <w:r>
-              <w:t>Test 3 - Invalid Username:</w:t>
+              <w:t xml:space="preserve">Test </w:t>
             </w:r>
           </w:p>
         </w:tc>
@@ -2109,7 +2176,7 @@
               <w:spacing w:before="0" w:after="0"/>
             </w:pPr>
             <w:r>
-              <w:t>Test 3 - Invalid Password:</w:t>
+              <w:t xml:space="preserve">Test </w:t>
             </w:r>
           </w:p>
         </w:tc>
@@ -2213,6 +2280,9 @@
       </w:pPr>
     </w:p>
     <w:sectPr>
+      <w:headerReference w:type="default" r:id="rId7"/>
+      <w:footerReference w:type="even" r:id="rId8"/>
+      <w:footerReference w:type="default" r:id="rId9"/>
       <w:pgSz w:w="15840" w:h="12240" w:orient="landscape" w:code="1"/>
       <w:pgMar w:top="1440" w:right="1440" w:bottom="1440" w:left="1440" w:header="720" w:footer="720" w:gutter="0"/>
       <w:cols w:space="720"/>

</xml_diff>

<commit_message>
Removal of a variable not required from Error.vue, update of Edit Error UAT test script, upload of final test.
</commit_message>
<xml_diff>
--- a/documents/UAT Test Scripts/UAT Use Case 2 - Modify-Update an Error.docx
+++ b/documents/UAT Test Scripts/UAT Use Case 2 - Modify-Update an Error.docx
@@ -72,6 +72,9 @@
             <w:r>
               <w:t>Modify/Update an Error</w:t>
             </w:r>
+            <w:r>
+              <w:t xml:space="preserve"> </w:t>
+            </w:r>
           </w:p>
         </w:tc>
       </w:tr>
@@ -1631,8 +1634,9 @@
             <w:r>
               <w:t xml:space="preserve">Test </w:t>
             </w:r>
-            <w:bookmarkStart w:id="0" w:name="_GoBack"/>
-            <w:bookmarkEnd w:id="0"/>
+            <w:r>
+              <w:t xml:space="preserve">– </w:t>
+            </w:r>
           </w:p>
         </w:tc>
         <w:tc>
@@ -1742,6 +1746,9 @@
             <w:r>
               <w:t xml:space="preserve">Test </w:t>
             </w:r>
+            <w:r>
+              <w:t xml:space="preserve">– </w:t>
+            </w:r>
           </w:p>
         </w:tc>
         <w:tc>
@@ -1851,6 +1858,9 @@
             <w:r>
               <w:t xml:space="preserve">Test </w:t>
             </w:r>
+            <w:r>
+              <w:t xml:space="preserve">– </w:t>
+            </w:r>
           </w:p>
         </w:tc>
         <w:tc>
@@ -1957,9 +1967,6 @@
               <w:pStyle w:val="bp"/>
               <w:spacing w:before="0" w:after="0"/>
             </w:pPr>
-            <w:r>
-              <w:t xml:space="preserve">Test </w:t>
-            </w:r>
           </w:p>
         </w:tc>
         <w:tc>
@@ -2048,236 +2055,100 @@
           </w:p>
         </w:tc>
       </w:tr>
-      <w:tr>
-        <w:tc>
-          <w:tcPr>
-            <w:tcW w:w="2660" w:type="dxa"/>
-            <w:tcBorders>
-              <w:top w:val="single" w:sz="4" w:space="0" w:color="auto"/>
-              <w:left w:val="single" w:sz="4" w:space="0" w:color="auto"/>
-              <w:bottom w:val="single" w:sz="4" w:space="0" w:color="auto"/>
-              <w:right w:val="single" w:sz="4" w:space="0" w:color="auto"/>
-            </w:tcBorders>
-            <w:shd w:val="clear" w:color="auto" w:fill="E0E0E0"/>
-            <w:hideMark/>
-          </w:tcPr>
-          <w:p>
-            <w:pPr>
-              <w:pStyle w:val="bp"/>
-              <w:spacing w:before="0" w:after="0"/>
-            </w:pPr>
-            <w:r>
-              <w:t xml:space="preserve">Test </w:t>
-            </w:r>
-          </w:p>
-        </w:tc>
-        <w:tc>
-          <w:tcPr>
-            <w:tcW w:w="1945" w:type="dxa"/>
-            <w:tcBorders>
-              <w:top w:val="single" w:sz="4" w:space="0" w:color="auto"/>
-              <w:left w:val="single" w:sz="4" w:space="0" w:color="auto"/>
-              <w:bottom w:val="single" w:sz="4" w:space="0" w:color="auto"/>
-              <w:right w:val="single" w:sz="4" w:space="0" w:color="auto"/>
-            </w:tcBorders>
-          </w:tcPr>
-          <w:p>
-            <w:pPr>
-              <w:pStyle w:val="bp"/>
-              <w:spacing w:before="0" w:after="0"/>
-            </w:pPr>
-          </w:p>
-        </w:tc>
-        <w:tc>
-          <w:tcPr>
-            <w:tcW w:w="2197" w:type="dxa"/>
-            <w:tcBorders>
-              <w:top w:val="single" w:sz="4" w:space="0" w:color="auto"/>
-              <w:left w:val="single" w:sz="4" w:space="0" w:color="auto"/>
-              <w:bottom w:val="single" w:sz="4" w:space="0" w:color="auto"/>
-              <w:right w:val="single" w:sz="4" w:space="0" w:color="auto"/>
-            </w:tcBorders>
-          </w:tcPr>
-          <w:p>
-            <w:pPr>
-              <w:pStyle w:val="bp"/>
-              <w:spacing w:before="0" w:after="0"/>
-            </w:pPr>
-          </w:p>
-        </w:tc>
-        <w:tc>
-          <w:tcPr>
-            <w:tcW w:w="2197" w:type="dxa"/>
-            <w:tcBorders>
-              <w:top w:val="single" w:sz="4" w:space="0" w:color="auto"/>
-              <w:left w:val="single" w:sz="4" w:space="0" w:color="auto"/>
-              <w:bottom w:val="single" w:sz="4" w:space="0" w:color="auto"/>
-              <w:right w:val="single" w:sz="4" w:space="0" w:color="auto"/>
-            </w:tcBorders>
-          </w:tcPr>
-          <w:p>
-            <w:pPr>
-              <w:pStyle w:val="bp"/>
-              <w:spacing w:before="0" w:after="0"/>
-            </w:pPr>
-          </w:p>
-        </w:tc>
-        <w:tc>
-          <w:tcPr>
-            <w:tcW w:w="2197" w:type="dxa"/>
-            <w:tcBorders>
-              <w:top w:val="single" w:sz="4" w:space="0" w:color="auto"/>
-              <w:left w:val="single" w:sz="4" w:space="0" w:color="auto"/>
-              <w:bottom w:val="single" w:sz="4" w:space="0" w:color="auto"/>
-              <w:right w:val="single" w:sz="4" w:space="0" w:color="auto"/>
-            </w:tcBorders>
-          </w:tcPr>
-          <w:p>
-            <w:pPr>
-              <w:pStyle w:val="bp"/>
-              <w:spacing w:before="0" w:after="0"/>
-            </w:pPr>
-          </w:p>
-        </w:tc>
-        <w:tc>
-          <w:tcPr>
-            <w:tcW w:w="2197" w:type="dxa"/>
-            <w:tcBorders>
-              <w:top w:val="single" w:sz="4" w:space="0" w:color="auto"/>
-              <w:left w:val="single" w:sz="4" w:space="0" w:color="auto"/>
-              <w:bottom w:val="single" w:sz="4" w:space="0" w:color="auto"/>
-              <w:right w:val="single" w:sz="4" w:space="0" w:color="auto"/>
-            </w:tcBorders>
-          </w:tcPr>
-          <w:p>
-            <w:pPr>
-              <w:pStyle w:val="bp"/>
-              <w:spacing w:before="0" w:after="0"/>
-            </w:pPr>
-          </w:p>
-        </w:tc>
-      </w:tr>
-      <w:tr>
-        <w:tc>
-          <w:tcPr>
-            <w:tcW w:w="2660" w:type="dxa"/>
-            <w:tcBorders>
-              <w:top w:val="single" w:sz="4" w:space="0" w:color="auto"/>
-              <w:left w:val="single" w:sz="4" w:space="0" w:color="auto"/>
-              <w:bottom w:val="single" w:sz="4" w:space="0" w:color="auto"/>
-              <w:right w:val="single" w:sz="4" w:space="0" w:color="auto"/>
-            </w:tcBorders>
-            <w:shd w:val="clear" w:color="auto" w:fill="E0E0E0"/>
-            <w:hideMark/>
-          </w:tcPr>
-          <w:p>
-            <w:pPr>
-              <w:pStyle w:val="bp"/>
-              <w:spacing w:before="0" w:after="0"/>
-            </w:pPr>
-            <w:r>
-              <w:t xml:space="preserve">Test </w:t>
-            </w:r>
-          </w:p>
-        </w:tc>
-        <w:tc>
-          <w:tcPr>
-            <w:tcW w:w="1945" w:type="dxa"/>
-            <w:tcBorders>
-              <w:top w:val="single" w:sz="4" w:space="0" w:color="auto"/>
-              <w:left w:val="single" w:sz="4" w:space="0" w:color="auto"/>
-              <w:bottom w:val="single" w:sz="4" w:space="0" w:color="auto"/>
-              <w:right w:val="single" w:sz="4" w:space="0" w:color="auto"/>
-            </w:tcBorders>
-          </w:tcPr>
-          <w:p>
-            <w:pPr>
-              <w:pStyle w:val="bp"/>
-              <w:spacing w:before="0" w:after="0"/>
-            </w:pPr>
-          </w:p>
-        </w:tc>
-        <w:tc>
-          <w:tcPr>
-            <w:tcW w:w="2197" w:type="dxa"/>
-            <w:tcBorders>
-              <w:top w:val="single" w:sz="4" w:space="0" w:color="auto"/>
-              <w:left w:val="single" w:sz="4" w:space="0" w:color="auto"/>
-              <w:bottom w:val="single" w:sz="4" w:space="0" w:color="auto"/>
-              <w:right w:val="single" w:sz="4" w:space="0" w:color="auto"/>
-            </w:tcBorders>
-          </w:tcPr>
-          <w:p>
-            <w:pPr>
-              <w:pStyle w:val="bp"/>
-              <w:spacing w:before="0" w:after="0"/>
-            </w:pPr>
-          </w:p>
-        </w:tc>
-        <w:tc>
-          <w:tcPr>
-            <w:tcW w:w="2197" w:type="dxa"/>
-            <w:tcBorders>
-              <w:top w:val="single" w:sz="4" w:space="0" w:color="auto"/>
-              <w:left w:val="single" w:sz="4" w:space="0" w:color="auto"/>
-              <w:bottom w:val="single" w:sz="4" w:space="0" w:color="auto"/>
-              <w:right w:val="single" w:sz="4" w:space="0" w:color="auto"/>
-            </w:tcBorders>
-          </w:tcPr>
-          <w:p>
-            <w:pPr>
-              <w:pStyle w:val="bp"/>
-              <w:spacing w:before="0" w:after="0"/>
-            </w:pPr>
-          </w:p>
-        </w:tc>
-        <w:tc>
-          <w:tcPr>
-            <w:tcW w:w="2197" w:type="dxa"/>
-            <w:tcBorders>
-              <w:top w:val="single" w:sz="4" w:space="0" w:color="auto"/>
-              <w:left w:val="single" w:sz="4" w:space="0" w:color="auto"/>
-              <w:bottom w:val="single" w:sz="4" w:space="0" w:color="auto"/>
-              <w:right w:val="single" w:sz="4" w:space="0" w:color="auto"/>
-            </w:tcBorders>
-          </w:tcPr>
-          <w:p>
-            <w:pPr>
-              <w:pStyle w:val="bp"/>
-              <w:spacing w:before="0" w:after="0"/>
-            </w:pPr>
-          </w:p>
-        </w:tc>
-        <w:tc>
-          <w:tcPr>
-            <w:tcW w:w="2197" w:type="dxa"/>
-            <w:tcBorders>
-              <w:top w:val="single" w:sz="4" w:space="0" w:color="auto"/>
-              <w:left w:val="single" w:sz="4" w:space="0" w:color="auto"/>
-              <w:bottom w:val="single" w:sz="4" w:space="0" w:color="auto"/>
-              <w:right w:val="single" w:sz="4" w:space="0" w:color="auto"/>
-            </w:tcBorders>
-          </w:tcPr>
-          <w:p>
-            <w:pPr>
-              <w:pStyle w:val="bp"/>
-              <w:spacing w:before="0" w:after="0"/>
-            </w:pPr>
-          </w:p>
-        </w:tc>
-      </w:tr>
     </w:tbl>
     <w:p>
       <w:pPr>
         <w:pStyle w:val="bp"/>
         <w:spacing w:before="0" w:after="0"/>
       </w:pPr>
+      <w:r>
+        <w:rPr>
+          <w:noProof/>
+        </w:rPr>
+        <mc:AlternateContent>
+          <mc:Choice Requires="wps">
+            <w:drawing>
+              <wp:anchor distT="0" distB="0" distL="114300" distR="114300" simplePos="0" relativeHeight="251659264" behindDoc="0" locked="0" layoutInCell="1" allowOverlap="1">
+                <wp:simplePos x="0" y="0"/>
+                <wp:positionH relativeFrom="column">
+                  <wp:posOffset>0</wp:posOffset>
+                </wp:positionH>
+                <wp:positionV relativeFrom="paragraph">
+                  <wp:posOffset>2231390</wp:posOffset>
+                </wp:positionV>
+                <wp:extent cx="8143875" cy="266700"/>
+                <wp:effectExtent l="0" t="0" r="28575" b="19050"/>
+                <wp:wrapNone/>
+                <wp:docPr id="2" name="Rectangle 2"/>
+                <wp:cNvGraphicFramePr/>
+                <a:graphic xmlns:a="http://schemas.openxmlformats.org/drawingml/2006/main">
+                  <a:graphicData uri="http://schemas.microsoft.com/office/word/2010/wordprocessingShape">
+                    <wps:wsp>
+                      <wps:cNvSpPr/>
+                      <wps:spPr>
+                        <a:xfrm>
+                          <a:off x="0" y="0"/>
+                          <a:ext cx="8143875" cy="266700"/>
+                        </a:xfrm>
+                        <a:prstGeom prst="rect">
+                          <a:avLst/>
+                        </a:prstGeom>
+                        <a:noFill/>
+                        <a:ln>
+                          <a:solidFill>
+                            <a:srgbClr val="FFFF00"/>
+                          </a:solidFill>
+                        </a:ln>
+                      </wps:spPr>
+                      <wps:style>
+                        <a:lnRef idx="2">
+                          <a:schemeClr val="accent1">
+                            <a:shade val="50000"/>
+                          </a:schemeClr>
+                        </a:lnRef>
+                        <a:fillRef idx="1">
+                          <a:schemeClr val="accent1"/>
+                        </a:fillRef>
+                        <a:effectRef idx="0">
+                          <a:schemeClr val="accent1"/>
+                        </a:effectRef>
+                        <a:fontRef idx="minor">
+                          <a:schemeClr val="lt1"/>
+                        </a:fontRef>
+                      </wps:style>
+                      <wps:bodyPr rot="0" spcFirstLastPara="0" vertOverflow="overflow" horzOverflow="overflow" vert="horz" wrap="square" lIns="91440" tIns="45720" rIns="91440" bIns="45720" numCol="1" spcCol="0" rtlCol="0" fromWordArt="0" anchor="ctr" anchorCtr="0" forceAA="0" compatLnSpc="1">
+                        <a:prstTxWarp prst="textNoShape">
+                          <a:avLst/>
+                        </a:prstTxWarp>
+                        <a:noAutofit/>
+                      </wps:bodyPr>
+                    </wps:wsp>
+                  </a:graphicData>
+                </a:graphic>
+              </wp:anchor>
+            </w:drawing>
+          </mc:Choice>
+          <mc:Fallback>
+            <w:pict>
+              <v:rect w14:anchorId="1E73F625" id="Rectangle 2" o:spid="_x0000_s1026" style="position:absolute;margin-left:0;margin-top:175.7pt;width:641.25pt;height:21pt;z-index:251659264;visibility:visible;mso-wrap-style:square;mso-wrap-distance-left:9pt;mso-wrap-distance-top:0;mso-wrap-distance-right:9pt;mso-wrap-distance-bottom:0;mso-position-horizontal:absolute;mso-position-horizontal-relative:text;mso-position-vertical:absolute;mso-position-vertical-relative:text;v-text-anchor:middle" o:gfxdata="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" filled="f" strokecolor="yellow" strokeweight="2pt"/>
+            </w:pict>
+          </mc:Fallback>
+        </mc:AlternateContent>
+      </w:r>
     </w:p>
     <w:p>
       <w:pPr>
         <w:pStyle w:val="bp"/>
         <w:spacing w:before="0" w:after="0"/>
       </w:pPr>
+    </w:p>
+    <w:p>
+      <w:pPr>
+        <w:pStyle w:val="bp"/>
+        <w:spacing w:before="0" w:after="0"/>
+      </w:pPr>
+      <w:bookmarkStart w:id="0" w:name="_GoBack"/>
+      <w:bookmarkEnd w:id="0"/>
     </w:p>
     <w:sectPr>
       <w:headerReference w:type="default" r:id="rId7"/>
@@ -2542,6 +2413,9 @@
           <w:r>
             <w:t>Modify/Update an Error</w:t>
           </w:r>
+          <w:r>
+            <w:t xml:space="preserve"> </w:t>
+          </w:r>
         </w:p>
       </w:tc>
       <w:tc>
@@ -2550,7 +2424,10 @@
         </w:tcPr>
         <w:p>
           <w:r>
-            <w:t xml:space="preserve">  Date:  &lt;</w:t>
+            <w:t xml:space="preserve">  Date:  </w:t>
+          </w:r>
+          <w:r>
+            <w:t>&lt;</w:t>
           </w:r>
           <w:proofErr w:type="spellStart"/>
           <w:r>
@@ -2558,11 +2435,11 @@
           </w:r>
           <w:proofErr w:type="spellEnd"/>
           <w:r>
-            <w:t>/mmm/</w:t>
+            <w:t>/mm/</w:t>
           </w:r>
           <w:proofErr w:type="spellStart"/>
           <w:r>
-            <w:t>yy</w:t>
+            <w:t>yyyy</w:t>
           </w:r>
           <w:proofErr w:type="spellEnd"/>
           <w:r>

</xml_diff>